<commit_message>
Add kafka topics commands to the documentation
</commit_message>
<xml_diff>
--- a/Documentation/Doc technique.docx
+++ b/Documentation/Doc technique.docx
@@ -115,6 +115,442 @@
     </w:p>
     <w:p>
       <w:pPr>
+        <w:pStyle w:val="Titre3"/>
+      </w:pPr>
+      <w:r>
+        <w:t xml:space="preserve">Commandes utilisées pour la création et l’interaction avec les topics </w:t>
+      </w:r>
+      <w:proofErr w:type="spellStart"/>
+      <w:r>
+        <w:t>kafka</w:t>
+      </w:r>
+      <w:proofErr w:type="spellEnd"/>
+    </w:p>
+    <w:p>
+      <w:r>
+        <w:t>Sous</w:t>
+      </w:r>
+      <w:r>
+        <w:t xml:space="preserve"> Windows</w:t>
+      </w:r>
+    </w:p>
+    <w:p>
+      <w:r>
+        <w:t xml:space="preserve">Lancement de </w:t>
+      </w:r>
+      <w:proofErr w:type="spellStart"/>
+      <w:r>
+        <w:t>zookeeper</w:t>
+      </w:r>
+      <w:proofErr w:type="spellEnd"/>
+      <w:r>
+        <w:t xml:space="preserve"> : </w:t>
+      </w:r>
+    </w:p>
+    <w:p>
+      <w:pPr>
+        <w:pStyle w:val="Paragraphedeliste"/>
+        <w:numPr>
+          <w:ilvl w:val="1"/>
+          <w:numId w:val="1"/>
+        </w:numPr>
+      </w:pPr>
+      <w:r>
+        <w:t>.\bin\</w:t>
+      </w:r>
+      <w:proofErr w:type="spellStart"/>
+      <w:r>
+        <w:t>windows</w:t>
+      </w:r>
+      <w:proofErr w:type="spellEnd"/>
+      <w:r>
+        <w:t>\zookeeper-server-start.bat .\config\</w:t>
+      </w:r>
+      <w:proofErr w:type="spellStart"/>
+      <w:r>
+        <w:t>zookeeper.properties</w:t>
+      </w:r>
+      <w:proofErr w:type="spellEnd"/>
+    </w:p>
+    <w:p>
+      <w:r>
+        <w:t>Lancement</w:t>
+      </w:r>
+      <w:r>
+        <w:t xml:space="preserve"> du serveur Kafka : </w:t>
+      </w:r>
+    </w:p>
+    <w:p>
+      <w:pPr>
+        <w:pStyle w:val="Paragraphedeliste"/>
+        <w:numPr>
+          <w:ilvl w:val="1"/>
+          <w:numId w:val="1"/>
+        </w:numPr>
+      </w:pPr>
+      <w:r>
+        <w:t>.\bin\</w:t>
+      </w:r>
+      <w:proofErr w:type="spellStart"/>
+      <w:r>
+        <w:t>windows</w:t>
+      </w:r>
+      <w:proofErr w:type="spellEnd"/>
+      <w:r>
+        <w:t>\kafka-server-start.bat .\config\</w:t>
+      </w:r>
+      <w:proofErr w:type="spellStart"/>
+      <w:r>
+        <w:t>server.properties</w:t>
+      </w:r>
+      <w:proofErr w:type="spellEnd"/>
+    </w:p>
+    <w:p>
+      <w:pPr>
+        <w:pStyle w:val="Paragraphedeliste"/>
+        <w:ind w:left="1440"/>
+      </w:pPr>
+    </w:p>
+    <w:p>
+      <w:pPr>
+        <w:pStyle w:val="Paragraphedeliste"/>
+        <w:numPr>
+          <w:ilvl w:val="1"/>
+          <w:numId w:val="1"/>
+        </w:numPr>
+      </w:pPr>
+      <w:r>
+        <w:t>.\bin\</w:t>
+      </w:r>
+      <w:proofErr w:type="spellStart"/>
+      <w:r>
+        <w:t>windows</w:t>
+      </w:r>
+      <w:proofErr w:type="spellEnd"/>
+      <w:r>
+        <w:t>\kafka-topics.bat --</w:t>
+      </w:r>
+      <w:proofErr w:type="spellStart"/>
+      <w:r>
+        <w:t>create</w:t>
+      </w:r>
+      <w:proofErr w:type="spellEnd"/>
+      <w:r>
+        <w:t xml:space="preserve"> --partitions 1 --</w:t>
+      </w:r>
+      <w:proofErr w:type="spellStart"/>
+      <w:r>
+        <w:t>replication</w:t>
+      </w:r>
+      <w:proofErr w:type="spellEnd"/>
+      <w:r>
+        <w:t>-factor 1 --topic topicCoursePmuSource1 --</w:t>
+      </w:r>
+      <w:proofErr w:type="spellStart"/>
+      <w:r>
+        <w:t>bootstrap</w:t>
+      </w:r>
+      <w:proofErr w:type="spellEnd"/>
+      <w:r>
+        <w:t xml:space="preserve">-server </w:t>
+      </w:r>
+      <w:proofErr w:type="gramStart"/>
+      <w:r>
+        <w:t>localhost:</w:t>
+      </w:r>
+      <w:proofErr w:type="gramEnd"/>
+      <w:r>
+        <w:t>9092</w:t>
+      </w:r>
+    </w:p>
+    <w:p>
+      <w:pPr>
+        <w:pStyle w:val="Paragraphedeliste"/>
+      </w:pPr>
+    </w:p>
+    <w:p>
+      <w:pPr>
+        <w:pStyle w:val="Paragraphedeliste"/>
+        <w:ind w:left="1440"/>
+      </w:pPr>
+    </w:p>
+    <w:p>
+      <w:pPr>
+        <w:pStyle w:val="Paragraphedeliste"/>
+        <w:numPr>
+          <w:ilvl w:val="1"/>
+          <w:numId w:val="1"/>
+        </w:numPr>
+      </w:pPr>
+      <w:r>
+        <w:t>.\bin\</w:t>
+      </w:r>
+      <w:proofErr w:type="spellStart"/>
+      <w:r>
+        <w:t>windows</w:t>
+      </w:r>
+      <w:proofErr w:type="spellEnd"/>
+      <w:r>
+        <w:t>\kafka-topics.bat --</w:t>
+      </w:r>
+      <w:proofErr w:type="spellStart"/>
+      <w:r>
+        <w:t>create</w:t>
+      </w:r>
+      <w:proofErr w:type="spellEnd"/>
+      <w:r>
+        <w:t xml:space="preserve"> --partitions 1 --</w:t>
+      </w:r>
+      <w:proofErr w:type="spellStart"/>
+      <w:r>
+        <w:t>replication</w:t>
+      </w:r>
+      <w:proofErr w:type="spellEnd"/>
+      <w:r>
+        <w:t xml:space="preserve">-factor 1 --topic </w:t>
+      </w:r>
+      <w:proofErr w:type="spellStart"/>
+      <w:r>
+        <w:t>topicCoursePmuDestination</w:t>
+      </w:r>
+      <w:proofErr w:type="spellEnd"/>
+      <w:r>
+        <w:t xml:space="preserve"> --</w:t>
+      </w:r>
+      <w:proofErr w:type="spellStart"/>
+      <w:r>
+        <w:t>bootstrap</w:t>
+      </w:r>
+      <w:proofErr w:type="spellEnd"/>
+      <w:r>
+        <w:t xml:space="preserve">-server </w:t>
+      </w:r>
+      <w:proofErr w:type="gramStart"/>
+      <w:r>
+        <w:t>localhost:</w:t>
+      </w:r>
+      <w:proofErr w:type="gramEnd"/>
+      <w:r>
+        <w:t>9092</w:t>
+      </w:r>
+    </w:p>
+    <w:p>
+      <w:pPr>
+        <w:pStyle w:val="Paragraphedeliste"/>
+        <w:ind w:left="1440"/>
+      </w:pPr>
+    </w:p>
+    <w:p>
+      <w:pPr>
+        <w:pStyle w:val="Paragraphedeliste"/>
+        <w:numPr>
+          <w:ilvl w:val="1"/>
+          <w:numId w:val="1"/>
+        </w:numPr>
+      </w:pPr>
+      <w:r>
+        <w:t>.\bin\</w:t>
+      </w:r>
+      <w:proofErr w:type="spellStart"/>
+      <w:r>
+        <w:t>windows</w:t>
+      </w:r>
+      <w:proofErr w:type="spellEnd"/>
+      <w:r>
+        <w:t>\kafka-topics.bat --</w:t>
+      </w:r>
+      <w:proofErr w:type="spellStart"/>
+      <w:r>
+        <w:t>describe</w:t>
+      </w:r>
+      <w:proofErr w:type="spellEnd"/>
+      <w:r>
+        <w:t xml:space="preserve"> --topic topicCoursePmuSource1 --</w:t>
+      </w:r>
+      <w:proofErr w:type="spellStart"/>
+      <w:r>
+        <w:t>bootstrap</w:t>
+      </w:r>
+      <w:proofErr w:type="spellEnd"/>
+      <w:r>
+        <w:t xml:space="preserve">-server </w:t>
+      </w:r>
+      <w:proofErr w:type="gramStart"/>
+      <w:r>
+        <w:t>localhost:</w:t>
+      </w:r>
+      <w:proofErr w:type="gramEnd"/>
+      <w:r>
+        <w:t>9092</w:t>
+      </w:r>
+    </w:p>
+    <w:p>
+      <w:pPr>
+        <w:pStyle w:val="Paragraphedeliste"/>
+      </w:pPr>
+    </w:p>
+    <w:p>
+      <w:pPr>
+        <w:pStyle w:val="Paragraphedeliste"/>
+        <w:ind w:left="1440"/>
+      </w:pPr>
+    </w:p>
+    <w:p>
+      <w:pPr>
+        <w:pStyle w:val="Paragraphedeliste"/>
+        <w:numPr>
+          <w:ilvl w:val="1"/>
+          <w:numId w:val="1"/>
+        </w:numPr>
+      </w:pPr>
+      <w:r>
+        <w:t>.\bin\</w:t>
+      </w:r>
+      <w:proofErr w:type="spellStart"/>
+      <w:r>
+        <w:t>windows</w:t>
+      </w:r>
+      <w:proofErr w:type="spellEnd"/>
+      <w:r>
+        <w:t>\kafka-console-producer.bat --topic topicCoursePmuSource1 --</w:t>
+      </w:r>
+      <w:proofErr w:type="spellStart"/>
+      <w:r>
+        <w:t>bootstrap</w:t>
+      </w:r>
+      <w:proofErr w:type="spellEnd"/>
+      <w:r>
+        <w:t xml:space="preserve">-server </w:t>
+      </w:r>
+      <w:proofErr w:type="gramStart"/>
+      <w:r>
+        <w:t>localhost:</w:t>
+      </w:r>
+      <w:proofErr w:type="gramEnd"/>
+      <w:r>
+        <w:t>9092</w:t>
+      </w:r>
+    </w:p>
+    <w:p>
+      <w:pPr>
+        <w:pStyle w:val="Paragraphedeliste"/>
+        <w:ind w:left="1440"/>
+      </w:pPr>
+    </w:p>
+    <w:p>
+      <w:pPr>
+        <w:pStyle w:val="Paragraphedeliste"/>
+        <w:numPr>
+          <w:ilvl w:val="1"/>
+          <w:numId w:val="1"/>
+        </w:numPr>
+      </w:pPr>
+      <w:r>
+        <w:t>.\bin\</w:t>
+      </w:r>
+      <w:proofErr w:type="spellStart"/>
+      <w:r>
+        <w:t>windows</w:t>
+      </w:r>
+      <w:proofErr w:type="spellEnd"/>
+      <w:r>
+        <w:t>\kafka-console-consumer.bat --topic topicCoursePmuSource1 --</w:t>
+      </w:r>
+      <w:proofErr w:type="spellStart"/>
+      <w:r>
+        <w:t>from-beginning</w:t>
+      </w:r>
+      <w:proofErr w:type="spellEnd"/>
+      <w:r>
+        <w:t xml:space="preserve"> --</w:t>
+      </w:r>
+      <w:proofErr w:type="spellStart"/>
+      <w:r>
+        <w:t>bootstrap</w:t>
+      </w:r>
+      <w:proofErr w:type="spellEnd"/>
+      <w:r>
+        <w:t xml:space="preserve">-server </w:t>
+      </w:r>
+      <w:proofErr w:type="gramStart"/>
+      <w:r>
+        <w:t>localhost:</w:t>
+      </w:r>
+      <w:proofErr w:type="gramEnd"/>
+      <w:r>
+        <w:t>9092</w:t>
+      </w:r>
+    </w:p>
+    <w:p>
+      <w:pPr>
+        <w:pStyle w:val="Paragraphedeliste"/>
+      </w:pPr>
+    </w:p>
+    <w:p>
+      <w:pPr>
+        <w:pStyle w:val="Paragraphedeliste"/>
+        <w:ind w:left="1440"/>
+      </w:pPr>
+    </w:p>
+    <w:p>
+      <w:pPr>
+        <w:pStyle w:val="Paragraphedeliste"/>
+        <w:numPr>
+          <w:ilvl w:val="1"/>
+          <w:numId w:val="1"/>
+        </w:numPr>
+      </w:pPr>
+      <w:r>
+        <w:t>.\bin\</w:t>
+      </w:r>
+      <w:proofErr w:type="spellStart"/>
+      <w:r>
+        <w:t>windows</w:t>
+      </w:r>
+      <w:proofErr w:type="spellEnd"/>
+      <w:r>
+        <w:t xml:space="preserve">\kafka-console-consumer.bat --topic </w:t>
+      </w:r>
+      <w:proofErr w:type="spellStart"/>
+      <w:r>
+        <w:t>topicCoursePmuDestination</w:t>
+      </w:r>
+      <w:proofErr w:type="spellEnd"/>
+      <w:r>
+        <w:t xml:space="preserve"> --</w:t>
+      </w:r>
+      <w:proofErr w:type="spellStart"/>
+      <w:r>
+        <w:t>from-beginning</w:t>
+      </w:r>
+      <w:proofErr w:type="spellEnd"/>
+      <w:r>
+        <w:t xml:space="preserve"> --</w:t>
+      </w:r>
+      <w:proofErr w:type="spellStart"/>
+      <w:r>
+        <w:t>bootstrap</w:t>
+      </w:r>
+      <w:proofErr w:type="spellEnd"/>
+      <w:r>
+        <w:t xml:space="preserve">-server </w:t>
+      </w:r>
+      <w:proofErr w:type="gramStart"/>
+      <w:r>
+        <w:t>localhost:</w:t>
+      </w:r>
+      <w:proofErr w:type="gramEnd"/>
+      <w:r>
+        <w:t>9092</w:t>
+      </w:r>
+    </w:p>
+    <w:p>
+      <w:pPr>
+        <w:pStyle w:val="Titre2"/>
+      </w:pPr>
+    </w:p>
+    <w:p>
+      <w:pPr>
         <w:pStyle w:val="Titre2"/>
       </w:pPr>
       <w:r>
@@ -207,13 +643,8 @@
         </w:numPr>
       </w:pPr>
       <w:r>
-        <w:t>Pmu-</w:t>
-      </w:r>
-      <w:proofErr w:type="spellStart"/>
-      <w:r>
-        <w:t>processor</w:t>
-      </w:r>
-      <w:proofErr w:type="spellEnd"/>
+        <w:t>Pmu-processor</w:t>
+      </w:r>
     </w:p>
     <w:p>
       <w:pPr>
@@ -623,7 +1054,7 @@
         <w:rFonts w:ascii="Aptos" w:eastAsiaTheme="minorHAnsi" w:hAnsi="Aptos" w:cstheme="minorBidi" w:hint="default"/>
       </w:rPr>
     </w:lvl>
-    <w:lvl w:ilvl="1" w:tplc="040C0003" w:tentative="1">
+    <w:lvl w:ilvl="1" w:tplc="040C0003">
       <w:start w:val="1"/>
       <w:numFmt w:val="bullet"/>
       <w:lvlText w:val="o"/>
@@ -1327,6 +1758,7 @@
   <w:style w:type="character" w:default="1" w:styleId="Policepardfaut">
     <w:name w:val="Default Paragraph Font"/>
     <w:uiPriority w:val="1"/>
+    <w:semiHidden/>
     <w:unhideWhenUsed/>
   </w:style>
   <w:style w:type="table" w:default="1" w:styleId="TableauNormal">

</xml_diff>